<commit_message>
New translations 05_Prisoners and candies - subtitles (corrected).docx (Italian)
</commit_message>
<xml_diff>
--- a/video_subtitles/translation/ita/05_Prisoners and candies - subtitles (corrected).docx
+++ b/video_subtitles/translation/ita/05_Prisoners and candies - subtitles (corrected).docx
@@ -26,7 +26,7 @@
         <w:rPr>
           <w:b w:val="1"/>
         </w:rPr>
-        <w:t xml:space="preserve">Prisoners and candies - subtitles:</w:t>
+        <w:t xml:space="preserve">Prigionieri e caramelle - sottotitoli:</w:t>
       </w:r>
     </w:p>
     <w:p>
@@ -53,7 +53,7 @@
         <w:rPr>
           <w:b w:val="1"/>
         </w:rPr>
-        <w:t xml:space="preserve">**dialogue starts at second 55 not 27 because of the intro clip. I adjusted the times accordingly. -John Argentino</w:t>
+        <w:t xml:space="preserve">** il dialogo inizia al secondo 55 non al 27 per il video introduttivo. Ho regolato il tempo di conseguenza. -John Argentino</w:t>
       </w:r>
     </w:p>
     <w:p>
@@ -332,7 +332,7 @@
           <w:shd w:fill="auto" w:val="clear"/>
           <w:vertAlign w:val="baseline"/>
         </w:rPr>
-        <w:t xml:space="preserve">four bright mathematicians are taken into</w:t>
+        <w:t xml:space="preserve">Quattro brillanti matematici sono presi in</w:t>
       </w:r>
     </w:p>
     <w:p>
@@ -439,7 +439,7 @@
           <w:shd w:fill="auto" w:val="clear"/>
           <w:vertAlign w:val="baseline"/>
         </w:rPr>
-        <w:t xml:space="preserve">custody and put in jail because they tried</w:t>
+        <w:t xml:space="preserve">custodia e imprigionati per aver provato</w:t>
       </w:r>
     </w:p>
     <w:p>
@@ -546,7 +546,7 @@
           <w:shd w:fill="auto" w:val="clear"/>
           <w:vertAlign w:val="baseline"/>
         </w:rPr>
-        <w:t xml:space="preserve">to convince an old lady that the Goedel's</w:t>
+        <w:t xml:space="preserve">a convincere una donna anziana che i teoremi</w:t>
       </w:r>
     </w:p>
     <w:p>
@@ -653,7 +653,7 @@
           <w:shd w:fill="auto" w:val="clear"/>
           <w:vertAlign w:val="baseline"/>
         </w:rPr>
-        <w:t xml:space="preserve">incompleteness theorems are true. Every</w:t>
+        <w:t xml:space="preserve">sull'incompletezza di Goedel sono veri. Ogni</w:t>
       </w:r>
     </w:p>
     <w:p>
@@ -760,7 +760,7 @@
           <w:shd w:fill="auto" w:val="clear"/>
           <w:vertAlign w:val="baseline"/>
         </w:rPr>
-        <w:t xml:space="preserve">mathematician has his own cell that we</w:t>
+        <w:t xml:space="preserve">matematico ha la propria cella che</w:t>
       </w:r>
     </w:p>
     <w:p>
@@ -867,7 +867,7 @@
           <w:shd w:fill="auto" w:val="clear"/>
           <w:vertAlign w:val="baseline"/>
         </w:rPr>
-        <w:t xml:space="preserve">can enumerate with a number from 1 to 4.</w:t>
+        <w:t xml:space="preserve">possiamo enumerare con un numero da 1 a 4.</w:t>
       </w:r>
     </w:p>
     <w:p>
@@ -974,7 +974,7 @@
           <w:shd w:fill="auto" w:val="clear"/>
           <w:vertAlign w:val="baseline"/>
         </w:rPr>
-        <w:t xml:space="preserve">before entering the cell a certain</w:t>
+        <w:t xml:space="preserve">Prima di entrare nella cella un certo</w:t>
       </w:r>
     </w:p>
     <w:p>
@@ -1081,7 +1081,7 @@
           <w:shd w:fill="auto" w:val="clear"/>
           <w:vertAlign w:val="baseline"/>
         </w:rPr>
-        <w:t xml:space="preserve">number of candies greater than </w:t>
+        <w:t xml:space="preserve">numero di caramelle maggiore di </w:t>
       </w:r>
       <w:r>
         <w:rPr>
@@ -1119,13 +1119,13 @@
           <w:shd w:fill="auto" w:val="clear"/>
           <w:vertAlign w:val="baseline"/>
         </w:rPr>
-        <w:t xml:space="preserve">e: OR </w:t>
+        <w:t xml:space="preserve">e: O </w:t>
       </w:r>
       <w:r>
         <w:rPr>
           <w:i w:val="1"/>
         </w:rPr>
-        <w:t xml:space="preserve">EQUAL TO</w:t>
+        <w:t xml:space="preserve">UGUALE A</w:t>
       </w:r>
       <w:r>
         <w:rPr>
@@ -1157,7 +1157,7 @@
           <w:shd w:fill="auto" w:val="clear"/>
           <w:vertAlign w:val="baseline"/>
         </w:rPr>
-        <w:t xml:space="preserve"> 1 is</w:t>
+        <w:t xml:space="preserve"> 1 è</w:t>
       </w:r>
     </w:p>
     <w:p>
@@ -1264,7 +1264,7 @@
           <w:shd w:fill="auto" w:val="clear"/>
           <w:vertAlign w:val="baseline"/>
         </w:rPr>
-        <w:t xml:space="preserve">given to every mathematician and they</w:t>
+        <w:t xml:space="preserve">dato a ogni matematico e gli</w:t>
       </w:r>
     </w:p>
     <w:p>
@@ -1371,7 +1371,7 @@
           <w:shd w:fill="auto" w:val="clear"/>
           <w:vertAlign w:val="baseline"/>
         </w:rPr>
-        <w:t xml:space="preserve">are told they have 11 candies in total.</w:t>
+        <w:t xml:space="preserve">viene detto che hanno 11 caramelle in totale.</w:t>
       </w:r>
     </w:p>
     <w:p>
@@ -1465,7 +1465,7 @@
           <w:shd w:fill="auto" w:val="clear"/>
           <w:vertAlign w:val="baseline"/>
         </w:rPr>
-        <w:t xml:space="preserve">but everyone knows only his number of</w:t>
+        <w:t xml:space="preserve">Ma tutti sanno solo il proprio numero di</w:t>
       </w:r>
     </w:p>
     <w:p>
@@ -1572,7 +1572,7 @@
           <w:shd w:fill="auto" w:val="clear"/>
           <w:vertAlign w:val="baseline"/>
         </w:rPr>
-        <w:t xml:space="preserve">candies and the total. 1 and is not</w:t>
+        <w:t xml:space="preserve">caramelle e il totale. E non è consentito</w:t>
       </w:r>
     </w:p>
     <w:p>
@@ -1679,7 +1679,7 @@
           <w:shd w:fill="auto" w:val="clear"/>
           <w:vertAlign w:val="baseline"/>
         </w:rPr>
-        <w:t xml:space="preserve">allowed to ask for the others number.</w:t>
+        <w:t xml:space="preserve">chiedere i numeri degli altri.</w:t>
       </w:r>
     </w:p>
     <w:p>
@@ -1786,7 +1786,7 @@
           <w:shd w:fill="auto" w:val="clear"/>
           <w:vertAlign w:val="baseline"/>
         </w:rPr>
-        <w:t xml:space="preserve">then the first mathematician asks the</w:t>
+        <w:t xml:space="preserve">Allora il primo matematico chiede al</w:t>
       </w:r>
     </w:p>
     <w:p>
@@ -1893,7 +1893,7 @@
           <w:shd w:fill="auto" w:val="clear"/>
           <w:vertAlign w:val="baseline"/>
         </w:rPr>
-        <w:t xml:space="preserve">second: 'number 2 do you know if you</w:t>
+        <w:t xml:space="preserve">secondo: 'numero 2, sai se hai</w:t>
       </w:r>
     </w:p>
     <w:p>
@@ -2000,7 +2000,7 @@
           <w:shd w:fill="auto" w:val="clear"/>
           <w:vertAlign w:val="baseline"/>
         </w:rPr>
-        <w:t xml:space="preserve">have more candies than me?' the second</w:t>
+        <w:t xml:space="preserve">più candele di me?' il secondo</w:t>
       </w:r>
     </w:p>
     <w:p>
@@ -2107,7 +2107,7 @@
           <w:shd w:fill="auto" w:val="clear"/>
           <w:vertAlign w:val="baseline"/>
         </w:rPr>
-        <w:t xml:space="preserve">mathematician answers he doesn't. Then he</w:t>
+        <w:t xml:space="preserve">matematico risponde di no. Allora egli</w:t>
       </w:r>
     </w:p>
     <w:p>
@@ -2214,7 +2214,7 @@
           <w:shd w:fill="auto" w:val="clear"/>
           <w:vertAlign w:val="baseline"/>
         </w:rPr>
-        <w:t xml:space="preserve">asks to number 3: 'do you know if you have</w:t>
+        <w:t xml:space="preserve">chiede al numero 3: 'sai se hai</w:t>
       </w:r>
     </w:p>
     <w:p>
@@ -2321,7 +2321,7 @@
           <w:shd w:fill="auto" w:val="clear"/>
           <w:vertAlign w:val="baseline"/>
         </w:rPr>
-        <w:t xml:space="preserve">more candy than me?'</w:t>
+        <w:t xml:space="preserve">più candele di me?'</w:t>
       </w:r>
     </w:p>
     <w:p>
@@ -2428,7 +2428,7 @@
           <w:shd w:fill="auto" w:val="clear"/>
           <w:vertAlign w:val="baseline"/>
         </w:rPr>
-        <w:t xml:space="preserve">the third mathematician answers: 'no I'm</w:t>
+        <w:t xml:space="preserve">Il terzo matematico risponde: 'no, mi</w:t>
       </w:r>
     </w:p>
     <w:p>
@@ -2535,7 +2535,7 @@
           <w:shd w:fill="auto" w:val="clear"/>
           <w:vertAlign w:val="baseline"/>
         </w:rPr>
-        <w:t xml:space="preserve">sorry I don't'. At this point the fourth</w:t>
+        <w:t xml:space="preserve">dispiace'. A questo punto il quarto</w:t>
       </w:r>
     </w:p>
     <w:p>
@@ -2642,7 +2642,7 @@
           <w:shd w:fill="auto" w:val="clear"/>
           <w:vertAlign w:val="baseline"/>
         </w:rPr>
-        <w:t xml:space="preserve">mathematician says: 'hey guys you know</w:t>
+        <w:t xml:space="preserve">matematico dice: 'ehi ragazzi, sapete</w:t>
       </w:r>
     </w:p>
     <w:p>
@@ -2749,7 +2749,7 @@
           <w:shd w:fill="auto" w:val="clear"/>
           <w:vertAlign w:val="baseline"/>
         </w:rPr>
-        <w:t xml:space="preserve">what, I know exactly how many candies</w:t>
+        <w:t xml:space="preserve">cosa, so esattamente quante candele</w:t>
       </w:r>
     </w:p>
     <w:p>
@@ -2856,7 +2856,7 @@
           <w:shd w:fill="auto" w:val="clear"/>
           <w:vertAlign w:val="baseline"/>
         </w:rPr>
-        <w:t xml:space="preserve">everyone has here'. Surprisingly even the</w:t>
+        <w:t xml:space="preserve">hanno tutti qui'. Sorprendentemente anche gli</w:t>
       </w:r>
     </w:p>
     <w:p>
@@ -2963,7 +2963,7 @@
           <w:shd w:fill="auto" w:val="clear"/>
           <w:vertAlign w:val="baseline"/>
         </w:rPr>
-        <w:t xml:space="preserve">other three mathematicians say that now</w:t>
+        <w:t xml:space="preserve">altri tre matematici dicono che ora</w:t>
       </w:r>
     </w:p>
     <w:p>
@@ -3070,7 +3070,7 @@
           <w:shd w:fill="auto" w:val="clear"/>
           <w:vertAlign w:val="baseline"/>
         </w:rPr>
-        <w:t xml:space="preserve">they know how many candies everyone has</w:t>
+        <w:t xml:space="preserve">sanno quante candele hanno tutti</w:t>
       </w:r>
     </w:p>
     <w:p>
@@ -3177,7 +3177,7 @@
           <w:shd w:fill="auto" w:val="clear"/>
           <w:vertAlign w:val="baseline"/>
         </w:rPr>
-        <w:t xml:space="preserve">so the question is: can you figure out</w:t>
+        <w:t xml:space="preserve">quindi la domande è: puoi capire</w:t>
       </w:r>
     </w:p>
     <w:p>
@@ -3284,7 +3284,7 @@
           <w:shd w:fill="auto" w:val="clear"/>
           <w:vertAlign w:val="baseline"/>
         </w:rPr>
-        <w:t xml:space="preserve">the number of candies every prisoner has</w:t>
+        <w:t xml:space="preserve">il numero di caramelle che ogni prigioniero ha?</w:t>
       </w:r>
     </w:p>
     <w:p>

</xml_diff>